<commit_message>
Current Changes. Please contact me at lana@horieva.com
</commit_message>
<xml_diff>
--- a/projects_repository/Pics Ane47 final/text Ane47.docx
+++ b/projects_repository/Pics Ane47 final/text Ane47.docx
@@ -3,44 +3,127 @@
 <w:document xmlns:wpc="http://schemas.microsoft.com/office/word/2010/wordprocessingCanvas" xmlns:cx="http://schemas.microsoft.com/office/drawing/2014/chartex" xmlns:cx1="http://schemas.microsoft.com/office/drawing/2015/9/8/chartex" xmlns:cx2="http://schemas.microsoft.com/office/drawing/2015/10/21/chartex" xmlns:cx3="http://schemas.microsoft.com/office/drawing/2016/5/9/chartex" xmlns:cx4="http://schemas.microsoft.com/office/drawing/2016/5/10/chartex" xmlns:cx5="http://schemas.microsoft.com/office/drawing/2016/5/11/chartex" xmlns:cx6="http://schemas.microsoft.com/office/drawing/2016/5/12/chartex" xmlns:cx7="http://schemas.microsoft.com/office/drawing/2016/5/13/chartex" xmlns:cx8="http://schemas.microsoft.com/office/drawing/2016/5/14/chartex" xmlns:mc="http://schemas.openxmlformats.org/markup-compatibility/2006" xmlns:aink="http://schemas.microsoft.com/office/drawing/2016/ink" xmlns:am3d="http://schemas.microsoft.com/office/drawing/2017/model3d" xmlns:o="urn:schemas-microsoft-com:office:office" xmlns:oel="http://schemas.microsoft.com/office/2019/extlst" xmlns:r="http://schemas.openxmlformats.org/officeDocument/2006/relationships" xmlns:m="http://schemas.openxmlformats.org/officeDocument/2006/math" xmlns:v="urn:schemas-microsoft-com:vml" xmlns:wp14="http://schemas.microsoft.com/office/word/2010/wordprocessingDrawing" xmlns:wp="http://schemas.openxmlformats.org/drawingml/2006/wordprocessingDrawing" xmlns:w10="urn:schemas-microsoft-com:office:word" xmlns:w="http://schemas.openxmlformats.org/wordprocessingml/2006/main" xmlns:w14="http://schemas.microsoft.com/office/word/2010/wordml" xmlns:w15="http://schemas.microsoft.com/office/word/2012/wordml" xmlns:w16cex="http://schemas.microsoft.com/office/word/2018/wordml/cex" xmlns:w16cid="http://schemas.microsoft.com/office/word/2016/wordml/cid" xmlns:w16="http://schemas.microsoft.com/office/word/2018/wordml" xmlns:w16sdtdh="http://schemas.microsoft.com/office/word/2020/wordml/sdtdatahash" xmlns:w16se="http://schemas.microsoft.com/office/word/2015/wordml/symex" xmlns:wpg="http://schemas.microsoft.com/office/word/2010/wordprocessingGroup" xmlns:wpi="http://schemas.microsoft.com/office/word/2010/wordprocessingInk" xmlns:wne="http://schemas.microsoft.com/office/word/2006/wordml" xmlns:wps="http://schemas.microsoft.com/office/word/2010/wordprocessingShape" mc:Ignorable="w14 w15 w16se w16cid w16 w16cex w16sdtdh wp14">
   <w:body>
     <w:p>
+      <w:pPr>
+        <w:rPr>
+          <w:rFonts w:ascii="Arial" w:hAnsi="Arial" w:cs="Arial"/>
+        </w:rPr>
+      </w:pPr>
       <w:r>
+        <w:rPr>
+          <w:rFonts w:ascii="Arial" w:hAnsi="Arial" w:cs="Arial"/>
+        </w:rPr>
         <w:t>I Love to cook in Wassenaar</w:t>
       </w:r>
       <w:r>
+        <w:rPr>
+          <w:rFonts w:ascii="Arial" w:hAnsi="Arial" w:cs="Arial"/>
+        </w:rPr>
         <w:t>- complete renovation</w:t>
       </w:r>
     </w:p>
-    <w:p/>
     <w:p>
+      <w:pPr>
+        <w:rPr>
+          <w:rFonts w:ascii="Arial" w:hAnsi="Arial" w:cs="Arial"/>
+        </w:rPr>
+      </w:pPr>
+    </w:p>
+    <w:p>
+      <w:pPr>
+        <w:rPr>
+          <w:rFonts w:ascii="Arial" w:hAnsi="Arial" w:cs="Arial"/>
+        </w:rPr>
+      </w:pPr>
       <w:r>
+        <w:rPr>
+          <w:rFonts w:ascii="Arial" w:hAnsi="Arial" w:cs="Arial"/>
+        </w:rPr>
         <w:t>In our recent renovation endeavor in Wassenaar, we turned the kitchen into a culinary masterpiece. The addition of a skylight bathes the space in natural light, while top-of-the-line appliances set the stage for our clients to unleash their inner master chef, creating a perfect home kitchen for gourmet delights and culinary adventures.</w:t>
       </w:r>
     </w:p>
     <w:p>
+      <w:pPr>
+        <w:rPr>
+          <w:rFonts w:ascii="Arial" w:hAnsi="Arial" w:cs="Arial"/>
+        </w:rPr>
+      </w:pPr>
       <w:r>
+        <w:rPr>
+          <w:rFonts w:ascii="Arial" w:hAnsi="Arial" w:cs="Arial"/>
+        </w:rPr>
         <w:t>A new plumbing system, electrical system, and heating system were all installed during the extensive remodeling of the house.</w:t>
       </w:r>
     </w:p>
-    <w:p/>
     <w:p>
+      <w:pPr>
+        <w:rPr>
+          <w:rFonts w:ascii="Arial" w:hAnsi="Arial" w:cs="Arial"/>
+        </w:rPr>
+      </w:pPr>
+    </w:p>
+    <w:p>
+      <w:pPr>
+        <w:rPr>
+          <w:rFonts w:ascii="Arial" w:hAnsi="Arial" w:cs="Arial"/>
+        </w:rPr>
+      </w:pPr>
       <w:r>
+        <w:rPr>
+          <w:rFonts w:ascii="Arial" w:hAnsi="Arial" w:cs="Arial"/>
+        </w:rPr>
         <w:t>NL translation needs to be checked</w:t>
       </w:r>
     </w:p>
-    <w:p/>
     <w:p>
+      <w:pPr>
+        <w:rPr>
+          <w:rFonts w:ascii="Arial" w:hAnsi="Arial" w:cs="Arial"/>
+        </w:rPr>
+      </w:pPr>
+    </w:p>
+    <w:p>
+      <w:pPr>
+        <w:rPr>
+          <w:rFonts w:ascii="Arial" w:hAnsi="Arial" w:cs="Arial"/>
+        </w:rPr>
+      </w:pPr>
       <w:r>
+        <w:rPr>
+          <w:rFonts w:ascii="Arial" w:hAnsi="Arial" w:cs="Arial"/>
+        </w:rPr>
         <w:t>Ik kook graag in Wassenaar - complete renovatie</w:t>
       </w:r>
     </w:p>
-    <w:p/>
     <w:p>
+      <w:pPr>
+        <w:rPr>
+          <w:rFonts w:ascii="Arial" w:hAnsi="Arial" w:cs="Arial"/>
+        </w:rPr>
+      </w:pPr>
+    </w:p>
+    <w:p>
+      <w:pPr>
+        <w:rPr>
+          <w:rFonts w:ascii="Arial" w:hAnsi="Arial" w:cs="Arial"/>
+        </w:rPr>
+      </w:pPr>
       <w:r>
+        <w:rPr>
+          <w:rFonts w:ascii="Arial" w:hAnsi="Arial" w:cs="Arial"/>
+        </w:rPr>
         <w:t>Bij onze recente renovatie in Wassenaar hebben wij van de keuken een culinair hoogstandje gemaakt. De toevoeging van een dakraam baadt de ruimte in natuurlijk licht, terwijl hoogwaardige apparatuur het podium vormt voor onze klanten om hun innerlijke meesterkok los te laten, waardoor een perfecte thuiskeuken ontstaat voor gastronomische hoogstandjes en culinaire avonturen.</w:t>
       </w:r>
     </w:p>
     <w:p>
+      <w:pPr>
+        <w:rPr>
+          <w:rFonts w:ascii="Arial" w:hAnsi="Arial" w:cs="Arial"/>
+        </w:rPr>
+      </w:pPr>
       <w:r>
+        <w:rPr>
+          <w:rFonts w:ascii="Arial" w:hAnsi="Arial" w:cs="Arial"/>
+        </w:rPr>
         <w:t>Tijdens de uitgebreide verbouwing van het huis werden een nieuw sanitair systeem, een elektrisch systeem en een verwarmingssysteem geïnstalleerd..</w:t>
       </w:r>
     </w:p>
@@ -63,7 +146,7 @@
         <w:kern w:val="2"/>
         <w:sz w:val="24"/>
         <w:szCs w:val="24"/>
-        <w:lang w:val="en-RO" w:eastAsia="en-US" w:bidi="ar-SA"/>
+        <w:lang w:eastAsia="en-US" w:bidi="ar-SA"/>
         <w14:ligatures w14:val="standardContextual"/>
       </w:rPr>
     </w:rPrDefault>
@@ -1270,6 +1353,26 @@
 </file>
 
 <file path=customXml/item1.xml><?xml version="1.0" encoding="utf-8"?>
+<p:properties xmlns:p="http://schemas.microsoft.com/office/2006/metadata/properties" xmlns:xsi="http://www.w3.org/2001/XMLSchema-instance" xmlns:pc="http://schemas.microsoft.com/office/infopath/2007/PartnerControls">
+  <documentManagement>
+    <lcf76f155ced4ddcb4097134ff3c332f xmlns="a79da660-abc9-4ac6-8e2e-bfa476fc6741">
+      <Terms xmlns="http://schemas.microsoft.com/office/infopath/2007/PartnerControls"/>
+    </lcf76f155ced4ddcb4097134ff3c332f>
+    <TaxCatchAll xmlns="e6b24b8f-50e5-47fa-bfec-f4b0e8c6064f" xsi:nil="true"/>
+  </documentManagement>
+</p:properties>
+</file>
+
+<file path=customXml/item2.xml><?xml version="1.0" encoding="utf-8"?>
+<?mso-contentType ?>
+<FormTemplates xmlns="http://schemas.microsoft.com/sharepoint/v3/contenttype/forms">
+  <Display>DocumentLibraryForm</Display>
+  <Edit>DocumentLibraryForm</Edit>
+  <New>DocumentLibraryForm</New>
+</FormTemplates>
+</file>
+
+<file path=customXml/item3.xml><?xml version="1.0" encoding="utf-8"?>
 <ct:contentTypeSchema xmlns:ct="http://schemas.microsoft.com/office/2006/metadata/contentType" xmlns:ma="http://schemas.microsoft.com/office/2006/metadata/properties/metaAttributes" ct:_="" ma:_="" ma:contentTypeName="Document" ma:contentTypeID="0x01010071589170E75B2D4B97FFE3EE291FBAD1" ma:contentTypeVersion="12" ma:contentTypeDescription="Create a new document." ma:contentTypeScope="" ma:versionID="695513842104ce720f64de38ea6aa6a5">
   <xsd:schema xmlns:xsd="http://www.w3.org/2001/XMLSchema" xmlns:xs="http://www.w3.org/2001/XMLSchema" xmlns:p="http://schemas.microsoft.com/office/2006/metadata/properties" xmlns:ns2="a79da660-abc9-4ac6-8e2e-bfa476fc6741" xmlns:ns3="e6b24b8f-50e5-47fa-bfec-f4b0e8c6064f" targetNamespace="http://schemas.microsoft.com/office/2006/metadata/properties" ma:root="true" ma:fieldsID="f3a31e14e4a9b25ee11b7d8ca1f34c60" ns2:_="" ns3:_="">
     <xsd:import namespace="a79da660-abc9-4ac6-8e2e-bfa476fc6741"/>
@@ -1470,34 +1573,40 @@
 </ct:contentTypeSchema>
 </file>
 
-<file path=customXml/item2.xml><?xml version="1.0" encoding="utf-8"?>
-<?mso-contentType ?>
-<FormTemplates xmlns="http://schemas.microsoft.com/sharepoint/v3/contenttype/forms">
-  <Display>DocumentLibraryForm</Display>
-  <Edit>DocumentLibraryForm</Edit>
-  <New>DocumentLibraryForm</New>
-</FormTemplates>
-</file>
-
-<file path=customXml/item3.xml><?xml version="1.0" encoding="utf-8"?>
-<p:properties xmlns:p="http://schemas.microsoft.com/office/2006/metadata/properties" xmlns:xsi="http://www.w3.org/2001/XMLSchema-instance" xmlns:pc="http://schemas.microsoft.com/office/infopath/2007/PartnerControls">
-  <documentManagement>
-    <lcf76f155ced4ddcb4097134ff3c332f xmlns="a79da660-abc9-4ac6-8e2e-bfa476fc6741">
-      <Terms xmlns="http://schemas.microsoft.com/office/infopath/2007/PartnerControls"/>
-    </lcf76f155ced4ddcb4097134ff3c332f>
-    <TaxCatchAll xmlns="e6b24b8f-50e5-47fa-bfec-f4b0e8c6064f" xsi:nil="true"/>
-  </documentManagement>
-</p:properties>
-</file>
-
 <file path=customXml/itemProps1.xml><?xml version="1.0" encoding="utf-8"?>
-<ds:datastoreItem xmlns:ds="http://schemas.openxmlformats.org/officeDocument/2006/customXml" ds:itemID="{7A6C7F05-9345-48B3-837C-25763E046A14}"/>
+<ds:datastoreItem xmlns:ds="http://schemas.openxmlformats.org/officeDocument/2006/customXml" ds:itemID="{93B988E5-A511-47E0-92AA-12CB4B5E3CCD}">
+  <ds:schemaRefs>
+    <ds:schemaRef ds:uri="http://schemas.microsoft.com/office/2006/metadata/properties"/>
+    <ds:schemaRef ds:uri="http://schemas.microsoft.com/office/infopath/2007/PartnerControls"/>
+    <ds:schemaRef ds:uri="a79da660-abc9-4ac6-8e2e-bfa476fc6741"/>
+    <ds:schemaRef ds:uri="e6b24b8f-50e5-47fa-bfec-f4b0e8c6064f"/>
+  </ds:schemaRefs>
+</ds:datastoreItem>
 </file>
 
 <file path=customXml/itemProps2.xml><?xml version="1.0" encoding="utf-8"?>
-<ds:datastoreItem xmlns:ds="http://schemas.openxmlformats.org/officeDocument/2006/customXml" ds:itemID="{7CFCE5A8-C67F-4B73-B574-0CEF2B05F276}"/>
+<ds:datastoreItem xmlns:ds="http://schemas.openxmlformats.org/officeDocument/2006/customXml" ds:itemID="{7CFCE5A8-C67F-4B73-B574-0CEF2B05F276}">
+  <ds:schemaRefs>
+    <ds:schemaRef ds:uri="http://schemas.microsoft.com/sharepoint/v3/contenttype/forms"/>
+  </ds:schemaRefs>
+</ds:datastoreItem>
 </file>
 
 <file path=customXml/itemProps3.xml><?xml version="1.0" encoding="utf-8"?>
-<ds:datastoreItem xmlns:ds="http://schemas.openxmlformats.org/officeDocument/2006/customXml" ds:itemID="{93B988E5-A511-47E0-92AA-12CB4B5E3CCD}"/>
+<ds:datastoreItem xmlns:ds="http://schemas.openxmlformats.org/officeDocument/2006/customXml" ds:itemID="{7A6C7F05-9345-48B3-837C-25763E046A14}">
+  <ds:schemaRefs>
+    <ds:schemaRef ds:uri="http://schemas.microsoft.com/office/2006/metadata/contentType"/>
+    <ds:schemaRef ds:uri="http://schemas.microsoft.com/office/2006/metadata/properties/metaAttributes"/>
+    <ds:schemaRef ds:uri="http://www.w3.org/2001/XMLSchema"/>
+    <ds:schemaRef ds:uri="http://schemas.microsoft.com/office/2006/metadata/properties"/>
+    <ds:schemaRef ds:uri="a79da660-abc9-4ac6-8e2e-bfa476fc6741"/>
+    <ds:schemaRef ds:uri="e6b24b8f-50e5-47fa-bfec-f4b0e8c6064f"/>
+    <ds:schemaRef ds:uri="http://schemas.microsoft.com/office/2006/documentManagement/types"/>
+    <ds:schemaRef ds:uri="http://schemas.microsoft.com/office/infopath/2007/PartnerControls"/>
+    <ds:schemaRef ds:uri="http://schemas.openxmlformats.org/package/2006/metadata/core-properties"/>
+    <ds:schemaRef ds:uri="http://purl.org/dc/elements/1.1/"/>
+    <ds:schemaRef ds:uri="http://purl.org/dc/terms/"/>
+    <ds:schemaRef ds:uri="http://schemas.microsoft.com/internal/obd"/>
+  </ds:schemaRefs>
+</ds:datastoreItem>
 </file>
</xml_diff>